<commit_message>
update these code files etc.
</commit_message>
<xml_diff>
--- a/code/Check_annexable_research-journal.docx
+++ b/code/Check_annexable_research-journal.docx
@@ -1,6 +1,6 @@
 
 <file path=word/document.xml><?xml version="1.0" encoding="utf-8"?>
-<w:document xmlns:wpc="http://schemas.microsoft.com/office/word/2010/wordprocessingCanvas" xmlns:cx="http://schemas.microsoft.com/office/drawing/2014/chartex" xmlns:cx1="http://schemas.microsoft.com/office/drawing/2015/9/8/chartex" xmlns:cx2="http://schemas.microsoft.com/office/drawing/2015/10/21/chartex" xmlns:cx3="http://schemas.microsoft.com/office/drawing/2016/5/9/chartex" xmlns:cx4="http://schemas.microsoft.com/office/drawing/2016/5/10/chartex" xmlns:cx5="http://schemas.microsoft.com/office/drawing/2016/5/11/chartex" xmlns:cx6="http://schemas.microsoft.com/office/drawing/2016/5/12/chartex" xmlns:cx7="http://schemas.microsoft.com/office/drawing/2016/5/13/chartex" xmlns:cx8="http://schemas.microsoft.com/office/drawing/2016/5/14/chartex" xmlns:mc="http://schemas.openxmlformats.org/markup-compatibility/2006" xmlns:aink="http://schemas.microsoft.com/office/drawing/2016/ink" xmlns:am3d="http://schemas.microsoft.com/office/drawing/2017/model3d" xmlns:o="urn:schemas-microsoft-com:office:office" xmlns:r="http://schemas.openxmlformats.org/officeDocument/2006/relationships" xmlns:m="http://schemas.openxmlformats.org/officeDocument/2006/math" xmlns:v="urn:schemas-microsoft-com:vml" xmlns:wp14="http://schemas.microsoft.com/office/word/2010/wordprocessingDrawing" xmlns:wp="http://schemas.openxmlformats.org/drawingml/2006/wordprocessingDrawing" xmlns:w10="urn:schemas-microsoft-com:office:word" xmlns:w="http://schemas.openxmlformats.org/wordprocessingml/2006/main" xmlns:w14="http://schemas.microsoft.com/office/word/2010/wordml" xmlns:w15="http://schemas.microsoft.com/office/word/2012/wordml" xmlns:w16cex="http://schemas.microsoft.com/office/word/2018/wordml/cex" xmlns:w16cid="http://schemas.microsoft.com/office/word/2016/wordml/cid" xmlns:w16="http://schemas.microsoft.com/office/word/2018/wordml" xmlns:w16sdtdh="http://schemas.microsoft.com/office/word/2020/wordml/sdtdatahash" xmlns:w16se="http://schemas.microsoft.com/office/word/2015/wordml/symex" xmlns:wpg="http://schemas.microsoft.com/office/word/2010/wordprocessingGroup" xmlns:wpi="http://schemas.microsoft.com/office/word/2010/wordprocessingInk" xmlns:wne="http://schemas.microsoft.com/office/word/2006/wordml" xmlns:wps="http://schemas.microsoft.com/office/word/2010/wordprocessingShape" mc:Ignorable="w14 w15 w16se w16cid w16 w16cex w16sdtdh wp14">
+<w:document xmlns:wpc="http://schemas.microsoft.com/office/word/2010/wordprocessingCanvas" xmlns:cx="http://schemas.microsoft.com/office/drawing/2014/chartex" xmlns:cx1="http://schemas.microsoft.com/office/drawing/2015/9/8/chartex" xmlns:cx2="http://schemas.microsoft.com/office/drawing/2015/10/21/chartex" xmlns:cx3="http://schemas.microsoft.com/office/drawing/2016/5/9/chartex" xmlns:cx4="http://schemas.microsoft.com/office/drawing/2016/5/10/chartex" xmlns:cx5="http://schemas.microsoft.com/office/drawing/2016/5/11/chartex" xmlns:cx6="http://schemas.microsoft.com/office/drawing/2016/5/12/chartex" xmlns:cx7="http://schemas.microsoft.com/office/drawing/2016/5/13/chartex" xmlns:cx8="http://schemas.microsoft.com/office/drawing/2016/5/14/chartex" xmlns:mc="http://schemas.openxmlformats.org/markup-compatibility/2006" xmlns:aink="http://schemas.microsoft.com/office/drawing/2016/ink" xmlns:am3d="http://schemas.microsoft.com/office/drawing/2017/model3d" xmlns:o="urn:schemas-microsoft-com:office:office" xmlns:oel="http://schemas.microsoft.com/office/2019/extlst" xmlns:r="http://schemas.openxmlformats.org/officeDocument/2006/relationships" xmlns:m="http://schemas.openxmlformats.org/officeDocument/2006/math" xmlns:v="urn:schemas-microsoft-com:vml" xmlns:wp14="http://schemas.microsoft.com/office/word/2010/wordprocessingDrawing" xmlns:wp="http://schemas.openxmlformats.org/drawingml/2006/wordprocessingDrawing" xmlns:w10="urn:schemas-microsoft-com:office:word" xmlns:w="http://schemas.openxmlformats.org/wordprocessingml/2006/main" xmlns:w14="http://schemas.microsoft.com/office/word/2010/wordml" xmlns:w15="http://schemas.microsoft.com/office/word/2012/wordml" xmlns:w16cex="http://schemas.microsoft.com/office/word/2018/wordml/cex" xmlns:w16cid="http://schemas.microsoft.com/office/word/2016/wordml/cid" xmlns:w16="http://schemas.microsoft.com/office/word/2018/wordml" xmlns:w16du="http://schemas.microsoft.com/office/word/2023/wordml/word16du" xmlns:w16sdtdh="http://schemas.microsoft.com/office/word/2020/wordml/sdtdatahash" xmlns:w16se="http://schemas.microsoft.com/office/word/2015/wordml/symex" xmlns:wpg="http://schemas.microsoft.com/office/word/2010/wordprocessingGroup" xmlns:wpi="http://schemas.microsoft.com/office/word/2010/wordprocessingInk" xmlns:wne="http://schemas.microsoft.com/office/word/2006/wordml" xmlns:wps="http://schemas.microsoft.com/office/word/2010/wordprocessingShape" mc:Ignorable="w14 w15 w16se w16cid w16 w16cex w16sdtdh wp14">
   <w:body>
     <w:p>
       <w:pPr>
@@ -74,40 +74,34 @@
         <w:rPr>
           <w:b/>
         </w:rPr>
-        <w:t>Date: 6/</w:t>
-      </w:r>
-      <w:r>
-        <w:rPr>
-          <w:b/>
-        </w:rPr>
-        <w:t>30</w:t>
-      </w:r>
-    </w:p>
-    <w:p>
-      <w:pPr>
-        <w:rPr>
-          <w:b/>
-        </w:rPr>
-      </w:pPr>
-      <w:r>
-        <w:rPr>
-          <w:b/>
-        </w:rPr>
-        <w:t xml:space="preserve">Script: TWO. </w:t>
+        <w:t>Date: 5/12/2023</w:t>
+      </w:r>
+    </w:p>
+    <w:p>
+      <w:pPr>
+        <w:rPr>
+          <w:b/>
+        </w:rPr>
+      </w:pPr>
+      <w:r>
+        <w:rPr>
+          <w:b/>
+        </w:rPr>
+        <w:t xml:space="preserve">Scripts: </w:t>
       </w:r>
       <w:proofErr w:type="spellStart"/>
       <w:r>
         <w:rPr>
           <w:b/>
         </w:rPr>
-        <w:t>buffers_</w:t>
+        <w:t>download_</w:t>
       </w:r>
       <w:proofErr w:type="gramStart"/>
       <w:r>
         <w:rPr>
           <w:b/>
         </w:rPr>
-        <w:t>annexable.R</w:t>
+        <w:t>shapefiles.R</w:t>
       </w:r>
       <w:proofErr w:type="spellEnd"/>
       <w:proofErr w:type="gramEnd"/>
@@ -115,6 +109,451 @@
         <w:rPr>
           <w:b/>
         </w:rPr>
+        <w:t xml:space="preserve">, buffers annexable </w:t>
+      </w:r>
+    </w:p>
+    <w:p>
+      <w:pPr>
+        <w:rPr>
+          <w:b/>
+        </w:rPr>
+      </w:pPr>
+      <w:r>
+        <w:rPr>
+          <w:b/>
+        </w:rPr>
+        <w:t xml:space="preserve">Output: </w:t>
+      </w:r>
+    </w:p>
+    <w:p>
+      <w:pPr>
+        <w:rPr>
+          <w:b/>
+        </w:rPr>
+      </w:pPr>
+    </w:p>
+    <w:p>
+      <w:pPr>
+        <w:rPr>
+          <w:b/>
+        </w:rPr>
+      </w:pPr>
+      <w:r>
+        <w:rPr>
+          <w:b/>
+        </w:rPr>
+        <w:t xml:space="preserve">Notes: </w:t>
+      </w:r>
+    </w:p>
+    <w:p>
+      <w:pPr>
+        <w:pStyle w:val="ListParagraph"/>
+        <w:numPr>
+          <w:ilvl w:val="0"/>
+          <w:numId w:val="14"/>
+        </w:numPr>
+        <w:rPr>
+          <w:bCs/>
+        </w:rPr>
+      </w:pPr>
+      <w:r>
+        <w:rPr>
+          <w:bCs/>
+        </w:rPr>
+        <w:t xml:space="preserve">Download block- and place-level shapefiles for 2008, 2009, 2011, 2012, 2015, 2016, 2018, </w:t>
+      </w:r>
+      <w:proofErr w:type="gramStart"/>
+      <w:r>
+        <w:rPr>
+          <w:bCs/>
+        </w:rPr>
+        <w:t>2019</w:t>
+      </w:r>
+      <w:proofErr w:type="gramEnd"/>
+      <w:r>
+        <w:rPr>
+          <w:bCs/>
+        </w:rPr>
+        <w:t xml:space="preserve"> </w:t>
+      </w:r>
+    </w:p>
+    <w:p>
+      <w:pPr>
+        <w:pStyle w:val="ListParagraph"/>
+        <w:numPr>
+          <w:ilvl w:val="0"/>
+          <w:numId w:val="14"/>
+        </w:numPr>
+        <w:rPr>
+          <w:bCs/>
+        </w:rPr>
+      </w:pPr>
+      <w:r>
+        <w:rPr>
+          <w:bCs/>
+        </w:rPr>
+        <w:t xml:space="preserve">Upload 2007-2020 back to Sherlock </w:t>
+      </w:r>
+    </w:p>
+    <w:p>
+      <w:pPr>
+        <w:pStyle w:val="ListParagraph"/>
+        <w:numPr>
+          <w:ilvl w:val="0"/>
+          <w:numId w:val="14"/>
+        </w:numPr>
+        <w:rPr>
+          <w:bCs/>
+        </w:rPr>
+      </w:pPr>
+      <w:r>
+        <w:rPr>
+          <w:bCs/>
+        </w:rPr>
+        <w:t>Make 90pct threshold assignments for the following p</w:t>
+      </w:r>
+      <w:r>
+        <w:rPr>
+          <w:bCs/>
+        </w:rPr>
+        <w:t xml:space="preserve">lace IDs </w:t>
+      </w:r>
+      <w:r>
+        <w:rPr>
+          <w:bCs/>
+        </w:rPr>
+        <w:t xml:space="preserve">based on spatial </w:t>
+      </w:r>
+      <w:proofErr w:type="gramStart"/>
+      <w:r>
+        <w:rPr>
+          <w:bCs/>
+        </w:rPr>
+        <w:t>analysis</w:t>
+      </w:r>
+      <w:proofErr w:type="gramEnd"/>
+    </w:p>
+    <w:p>
+      <w:pPr>
+        <w:pStyle w:val="ListParagraph"/>
+        <w:numPr>
+          <w:ilvl w:val="1"/>
+          <w:numId w:val="14"/>
+        </w:numPr>
+        <w:rPr>
+          <w:bCs/>
+        </w:rPr>
+      </w:pPr>
+      <w:r>
+        <w:rPr>
+          <w:bCs/>
+        </w:rPr>
+        <w:t xml:space="preserve">2008 (06-10 ACS), 2009 (07-11 ACS), </w:t>
+      </w:r>
+      <w:r>
+        <w:rPr>
+          <w:bCs/>
+          <w:strike/>
+        </w:rPr>
+        <w:t>2010 (08-12 ACS)</w:t>
+      </w:r>
+      <w:r>
+        <w:rPr>
+          <w:bCs/>
+        </w:rPr>
+        <w:t xml:space="preserve">, 2011 (09-13 ACS), 2012 (10-14 ACS), 2015 (13-17 ACS), 2016 (14-18 ACS), </w:t>
+      </w:r>
+      <w:r>
+        <w:rPr>
+          <w:bCs/>
+          <w:strike/>
+        </w:rPr>
+        <w:t>2017 (15-19 ACS),</w:t>
+      </w:r>
+      <w:r>
+        <w:rPr>
+          <w:bCs/>
+        </w:rPr>
+        <w:t xml:space="preserve"> 2018 (16-20 ACS), 2019 (17-21 ACS), 2020 (17-21 ACS) </w:t>
+      </w:r>
+    </w:p>
+    <w:p>
+      <w:pPr>
+        <w:rPr>
+          <w:bCs/>
+        </w:rPr>
+      </w:pPr>
+    </w:p>
+    <w:p>
+      <w:pPr>
+        <w:pStyle w:val="ListParagraph"/>
+        <w:numPr>
+          <w:ilvl w:val="0"/>
+          <w:numId w:val="14"/>
+        </w:numPr>
+        <w:rPr>
+          <w:bCs/>
+        </w:rPr>
+      </w:pPr>
+      <w:r>
+        <w:rPr>
+          <w:bCs/>
+        </w:rPr>
+        <w:t xml:space="preserve">Buffers: </w:t>
+      </w:r>
+    </w:p>
+    <w:p>
+      <w:pPr>
+        <w:pStyle w:val="ListParagraph"/>
+        <w:numPr>
+          <w:ilvl w:val="1"/>
+          <w:numId w:val="14"/>
+        </w:numPr>
+        <w:rPr>
+          <w:bCs/>
+        </w:rPr>
+      </w:pPr>
+      <w:r>
+        <w:rPr>
+          <w:bCs/>
+        </w:rPr>
+        <w:t>2008 blocks in buffers of 2008 places</w:t>
+      </w:r>
+    </w:p>
+    <w:p>
+      <w:pPr>
+        <w:pStyle w:val="ListParagraph"/>
+        <w:numPr>
+          <w:ilvl w:val="1"/>
+          <w:numId w:val="14"/>
+        </w:numPr>
+        <w:rPr>
+          <w:bCs/>
+        </w:rPr>
+      </w:pPr>
+      <w:r>
+        <w:rPr>
+          <w:bCs/>
+        </w:rPr>
+        <w:t>2009 blocks in buffers of 2009 places</w:t>
+      </w:r>
+    </w:p>
+    <w:p>
+      <w:pPr>
+        <w:pStyle w:val="ListParagraph"/>
+        <w:numPr>
+          <w:ilvl w:val="1"/>
+          <w:numId w:val="14"/>
+        </w:numPr>
+        <w:rPr>
+          <w:bCs/>
+        </w:rPr>
+      </w:pPr>
+      <w:r>
+        <w:rPr>
+          <w:bCs/>
+        </w:rPr>
+        <w:t xml:space="preserve">2010 blocks in buffers of 2010 places </w:t>
+      </w:r>
+    </w:p>
+    <w:p>
+      <w:pPr>
+        <w:pStyle w:val="ListParagraph"/>
+        <w:numPr>
+          <w:ilvl w:val="1"/>
+          <w:numId w:val="14"/>
+        </w:numPr>
+        <w:rPr>
+          <w:bCs/>
+        </w:rPr>
+      </w:pPr>
+      <w:r>
+        <w:rPr>
+          <w:bCs/>
+        </w:rPr>
+        <w:t>2011 blocks in buffers of 2011 places</w:t>
+      </w:r>
+    </w:p>
+    <w:p>
+      <w:pPr>
+        <w:pStyle w:val="ListParagraph"/>
+        <w:numPr>
+          <w:ilvl w:val="1"/>
+          <w:numId w:val="14"/>
+        </w:numPr>
+        <w:rPr>
+          <w:bCs/>
+        </w:rPr>
+      </w:pPr>
+      <w:r>
+        <w:rPr>
+          <w:bCs/>
+        </w:rPr>
+        <w:t xml:space="preserve">2012 blocks in buffers of 2012 places </w:t>
+      </w:r>
+    </w:p>
+    <w:p>
+      <w:pPr>
+        <w:pStyle w:val="ListParagraph"/>
+        <w:numPr>
+          <w:ilvl w:val="1"/>
+          <w:numId w:val="14"/>
+        </w:numPr>
+        <w:rPr>
+          <w:bCs/>
+        </w:rPr>
+      </w:pPr>
+      <w:r>
+        <w:rPr>
+          <w:bCs/>
+        </w:rPr>
+        <w:t>2015 blocks in buffers of 2015 places</w:t>
+      </w:r>
+    </w:p>
+    <w:p>
+      <w:pPr>
+        <w:pStyle w:val="ListParagraph"/>
+        <w:numPr>
+          <w:ilvl w:val="1"/>
+          <w:numId w:val="14"/>
+        </w:numPr>
+        <w:rPr>
+          <w:bCs/>
+        </w:rPr>
+      </w:pPr>
+      <w:r>
+        <w:rPr>
+          <w:bCs/>
+        </w:rPr>
+        <w:t xml:space="preserve">2016 blocks in buffers of 2016 places </w:t>
+      </w:r>
+    </w:p>
+    <w:p>
+      <w:pPr>
+        <w:pStyle w:val="ListParagraph"/>
+        <w:numPr>
+          <w:ilvl w:val="1"/>
+          <w:numId w:val="14"/>
+        </w:numPr>
+        <w:rPr>
+          <w:bCs/>
+        </w:rPr>
+      </w:pPr>
+      <w:r>
+        <w:rPr>
+          <w:bCs/>
+        </w:rPr>
+        <w:t xml:space="preserve">2017 blocks in buffers of 2017 places </w:t>
+      </w:r>
+    </w:p>
+    <w:p>
+      <w:pPr>
+        <w:pStyle w:val="ListParagraph"/>
+        <w:numPr>
+          <w:ilvl w:val="1"/>
+          <w:numId w:val="14"/>
+        </w:numPr>
+        <w:rPr>
+          <w:bCs/>
+        </w:rPr>
+      </w:pPr>
+      <w:r>
+        <w:rPr>
+          <w:bCs/>
+        </w:rPr>
+        <w:t xml:space="preserve">2018 blocks in buffers of 2018 places </w:t>
+      </w:r>
+    </w:p>
+    <w:p>
+      <w:pPr>
+        <w:pStyle w:val="ListParagraph"/>
+        <w:numPr>
+          <w:ilvl w:val="1"/>
+          <w:numId w:val="14"/>
+        </w:numPr>
+        <w:rPr>
+          <w:bCs/>
+        </w:rPr>
+      </w:pPr>
+      <w:r>
+        <w:rPr>
+          <w:bCs/>
+        </w:rPr>
+        <w:t xml:space="preserve">2019 blocks in buffers of 2019 places </w:t>
+      </w:r>
+    </w:p>
+    <w:p>
+      <w:pPr>
+        <w:rPr>
+          <w:bCs/>
+        </w:rPr>
+      </w:pPr>
+    </w:p>
+    <w:p>
+      <w:pPr>
+        <w:rPr>
+          <w:b/>
+        </w:rPr>
+      </w:pPr>
+      <w:r>
+        <w:rPr>
+          <w:b/>
+        </w:rPr>
+        <w:t xml:space="preserve">Issues: </w:t>
+      </w:r>
+    </w:p>
+    <w:p>
+      <w:pPr>
+        <w:rPr>
+          <w:b/>
+        </w:rPr>
+      </w:pPr>
+    </w:p>
+    <w:p>
+      <w:pPr>
+        <w:rPr>
+          <w:b/>
+        </w:rPr>
+      </w:pPr>
+      <w:r>
+        <w:rPr>
+          <w:b/>
+        </w:rPr>
+        <w:t>Date: 6/30</w:t>
+      </w:r>
+    </w:p>
+    <w:p>
+      <w:pPr>
+        <w:rPr>
+          <w:b/>
+        </w:rPr>
+      </w:pPr>
+      <w:r>
+        <w:rPr>
+          <w:b/>
+        </w:rPr>
+        <w:t xml:space="preserve">Script: TWO. </w:t>
+      </w:r>
+      <w:proofErr w:type="spellStart"/>
+      <w:r>
+        <w:rPr>
+          <w:b/>
+        </w:rPr>
+        <w:t>buffers_</w:t>
+      </w:r>
+      <w:proofErr w:type="gramStart"/>
+      <w:r>
+        <w:rPr>
+          <w:b/>
+        </w:rPr>
+        <w:t>annexable.R</w:t>
+      </w:r>
+      <w:proofErr w:type="spellEnd"/>
+      <w:proofErr w:type="gramEnd"/>
+      <w:r>
+        <w:rPr>
+          <w:b/>
+        </w:rPr>
         <w:t xml:space="preserve">; </w:t>
       </w:r>
       <w:proofErr w:type="spellStart"/>
@@ -189,6 +628,7 @@
         <w:rPr>
           <w:noProof/>
         </w:rPr>
+        <w:lastRenderedPageBreak/>
         <w:drawing>
           <wp:inline distT="0" distB="0" distL="0" distR="0" wp14:anchorId="51B6E617" wp14:editId="249A8208">
             <wp:extent cx="5942313" cy="1722474"/>
@@ -477,7 +917,6 @@
         </w:numPr>
       </w:pPr>
       <w:r>
-        <w:lastRenderedPageBreak/>
         <w:t>VRA places are significantly less white than non-VRA places</w:t>
       </w:r>
     </w:p>
@@ -628,6 +1067,7 @@
         </w:numPr>
       </w:pPr>
       <w:r>
+        <w:lastRenderedPageBreak/>
         <w:t>Still wrong</w:t>
       </w:r>
       <w:r>
@@ -707,7 +1147,6 @@
         </w:numPr>
       </w:pPr>
       <w:r>
-        <w:lastRenderedPageBreak/>
         <w:t xml:space="preserve">Solution: use contains and overlaps, but restrict to those blocks that have at least 90% area overlap </w:t>
       </w:r>
     </w:p>
@@ -888,6 +1327,7 @@
     </w:p>
     <w:p>
       <w:r>
+        <w:lastRenderedPageBreak/>
         <w:t xml:space="preserve">Issues: </w:t>
       </w:r>
     </w:p>
@@ -1275,6 +1715,7 @@
         <w:rPr>
           <w:noProof/>
         </w:rPr>
+        <w:lastRenderedPageBreak/>
         <w:drawing>
           <wp:inline distT="0" distB="0" distL="0" distR="0" wp14:anchorId="0E966EBF" wp14:editId="2D32E9E9">
             <wp:extent cx="5943600" cy="3476625"/>
@@ -1624,7 +2065,7 @@
 </file>
 
 <file path=word/endnotes.xml><?xml version="1.0" encoding="utf-8"?>
-<w:endnotes xmlns:wpc="http://schemas.microsoft.com/office/word/2010/wordprocessingCanvas" xmlns:cx="http://schemas.microsoft.com/office/drawing/2014/chartex" xmlns:cx1="http://schemas.microsoft.com/office/drawing/2015/9/8/chartex" xmlns:cx2="http://schemas.microsoft.com/office/drawing/2015/10/21/chartex" xmlns:cx3="http://schemas.microsoft.com/office/drawing/2016/5/9/chartex" xmlns:cx4="http://schemas.microsoft.com/office/drawing/2016/5/10/chartex" xmlns:cx5="http://schemas.microsoft.com/office/drawing/2016/5/11/chartex" xmlns:cx6="http://schemas.microsoft.com/office/drawing/2016/5/12/chartex" xmlns:cx7="http://schemas.microsoft.com/office/drawing/2016/5/13/chartex" xmlns:cx8="http://schemas.microsoft.com/office/drawing/2016/5/14/chartex" xmlns:mc="http://schemas.openxmlformats.org/markup-compatibility/2006" xmlns:aink="http://schemas.microsoft.com/office/drawing/2016/ink" xmlns:am3d="http://schemas.microsoft.com/office/drawing/2017/model3d" xmlns:o="urn:schemas-microsoft-com:office:office" xmlns:r="http://schemas.openxmlformats.org/officeDocument/2006/relationships" xmlns:m="http://schemas.openxmlformats.org/officeDocument/2006/math" xmlns:v="urn:schemas-microsoft-com:vml" xmlns:wp14="http://schemas.microsoft.com/office/word/2010/wordprocessingDrawing" xmlns:wp="http://schemas.openxmlformats.org/drawingml/2006/wordprocessingDrawing" xmlns:w10="urn:schemas-microsoft-com:office:word" xmlns:w="http://schemas.openxmlformats.org/wordprocessingml/2006/main" xmlns:w14="http://schemas.microsoft.com/office/word/2010/wordml" xmlns:w15="http://schemas.microsoft.com/office/word/2012/wordml" xmlns:w16cex="http://schemas.microsoft.com/office/word/2018/wordml/cex" xmlns:w16cid="http://schemas.microsoft.com/office/word/2016/wordml/cid" xmlns:w16="http://schemas.microsoft.com/office/word/2018/wordml" xmlns:w16sdtdh="http://schemas.microsoft.com/office/word/2020/wordml/sdtdatahash" xmlns:w16se="http://schemas.microsoft.com/office/word/2015/wordml/symex" xmlns:wpg="http://schemas.microsoft.com/office/word/2010/wordprocessingGroup" xmlns:wpi="http://schemas.microsoft.com/office/word/2010/wordprocessingInk" xmlns:wne="http://schemas.microsoft.com/office/word/2006/wordml" xmlns:wps="http://schemas.microsoft.com/office/word/2010/wordprocessingShape" mc:Ignorable="w14 w15 w16se w16cid w16 w16cex w16sdtdh wp14">
+<w:endnotes xmlns:wpc="http://schemas.microsoft.com/office/word/2010/wordprocessingCanvas" xmlns:cx="http://schemas.microsoft.com/office/drawing/2014/chartex" xmlns:cx1="http://schemas.microsoft.com/office/drawing/2015/9/8/chartex" xmlns:cx2="http://schemas.microsoft.com/office/drawing/2015/10/21/chartex" xmlns:cx3="http://schemas.microsoft.com/office/drawing/2016/5/9/chartex" xmlns:cx4="http://schemas.microsoft.com/office/drawing/2016/5/10/chartex" xmlns:cx5="http://schemas.microsoft.com/office/drawing/2016/5/11/chartex" xmlns:cx6="http://schemas.microsoft.com/office/drawing/2016/5/12/chartex" xmlns:cx7="http://schemas.microsoft.com/office/drawing/2016/5/13/chartex" xmlns:cx8="http://schemas.microsoft.com/office/drawing/2016/5/14/chartex" xmlns:mc="http://schemas.openxmlformats.org/markup-compatibility/2006" xmlns:aink="http://schemas.microsoft.com/office/drawing/2016/ink" xmlns:am3d="http://schemas.microsoft.com/office/drawing/2017/model3d" xmlns:o="urn:schemas-microsoft-com:office:office" xmlns:oel="http://schemas.microsoft.com/office/2019/extlst" xmlns:r="http://schemas.openxmlformats.org/officeDocument/2006/relationships" xmlns:m="http://schemas.openxmlformats.org/officeDocument/2006/math" xmlns:v="urn:schemas-microsoft-com:vml" xmlns:wp14="http://schemas.microsoft.com/office/word/2010/wordprocessingDrawing" xmlns:wp="http://schemas.openxmlformats.org/drawingml/2006/wordprocessingDrawing" xmlns:w10="urn:schemas-microsoft-com:office:word" xmlns:w="http://schemas.openxmlformats.org/wordprocessingml/2006/main" xmlns:w14="http://schemas.microsoft.com/office/word/2010/wordml" xmlns:w15="http://schemas.microsoft.com/office/word/2012/wordml" xmlns:w16cex="http://schemas.microsoft.com/office/word/2018/wordml/cex" xmlns:w16cid="http://schemas.microsoft.com/office/word/2016/wordml/cid" xmlns:w16="http://schemas.microsoft.com/office/word/2018/wordml" xmlns:w16du="http://schemas.microsoft.com/office/word/2023/wordml/word16du" xmlns:w16sdtdh="http://schemas.microsoft.com/office/word/2020/wordml/sdtdatahash" xmlns:w16se="http://schemas.microsoft.com/office/word/2015/wordml/symex" xmlns:wpg="http://schemas.microsoft.com/office/word/2010/wordprocessingGroup" xmlns:wpi="http://schemas.microsoft.com/office/word/2010/wordprocessingInk" xmlns:wne="http://schemas.microsoft.com/office/word/2006/wordml" xmlns:wps="http://schemas.microsoft.com/office/word/2010/wordprocessingShape" mc:Ignorable="w14 w15 w16se w16cid w16 w16cex w16sdtdh wp14">
   <w:endnote w:type="separator" w:id="-1">
     <w:p>
       <w:pPr>
@@ -1649,7 +2090,7 @@
 </file>
 
 <file path=word/footnotes.xml><?xml version="1.0" encoding="utf-8"?>
-<w:footnotes xmlns:wpc="http://schemas.microsoft.com/office/word/2010/wordprocessingCanvas" xmlns:cx="http://schemas.microsoft.com/office/drawing/2014/chartex" xmlns:cx1="http://schemas.microsoft.com/office/drawing/2015/9/8/chartex" xmlns:cx2="http://schemas.microsoft.com/office/drawing/2015/10/21/chartex" xmlns:cx3="http://schemas.microsoft.com/office/drawing/2016/5/9/chartex" xmlns:cx4="http://schemas.microsoft.com/office/drawing/2016/5/10/chartex" xmlns:cx5="http://schemas.microsoft.com/office/drawing/2016/5/11/chartex" xmlns:cx6="http://schemas.microsoft.com/office/drawing/2016/5/12/chartex" xmlns:cx7="http://schemas.microsoft.com/office/drawing/2016/5/13/chartex" xmlns:cx8="http://schemas.microsoft.com/office/drawing/2016/5/14/chartex" xmlns:mc="http://schemas.openxmlformats.org/markup-compatibility/2006" xmlns:aink="http://schemas.microsoft.com/office/drawing/2016/ink" xmlns:am3d="http://schemas.microsoft.com/office/drawing/2017/model3d" xmlns:o="urn:schemas-microsoft-com:office:office" xmlns:r="http://schemas.openxmlformats.org/officeDocument/2006/relationships" xmlns:m="http://schemas.openxmlformats.org/officeDocument/2006/math" xmlns:v="urn:schemas-microsoft-com:vml" xmlns:wp14="http://schemas.microsoft.com/office/word/2010/wordprocessingDrawing" xmlns:wp="http://schemas.openxmlformats.org/drawingml/2006/wordprocessingDrawing" xmlns:w10="urn:schemas-microsoft-com:office:word" xmlns:w="http://schemas.openxmlformats.org/wordprocessingml/2006/main" xmlns:w14="http://schemas.microsoft.com/office/word/2010/wordml" xmlns:w15="http://schemas.microsoft.com/office/word/2012/wordml" xmlns:w16cex="http://schemas.microsoft.com/office/word/2018/wordml/cex" xmlns:w16cid="http://schemas.microsoft.com/office/word/2016/wordml/cid" xmlns:w16="http://schemas.microsoft.com/office/word/2018/wordml" xmlns:w16sdtdh="http://schemas.microsoft.com/office/word/2020/wordml/sdtdatahash" xmlns:w16se="http://schemas.microsoft.com/office/word/2015/wordml/symex" xmlns:wpg="http://schemas.microsoft.com/office/word/2010/wordprocessingGroup" xmlns:wpi="http://schemas.microsoft.com/office/word/2010/wordprocessingInk" xmlns:wne="http://schemas.microsoft.com/office/word/2006/wordml" xmlns:wps="http://schemas.microsoft.com/office/word/2010/wordprocessingShape" mc:Ignorable="w14 w15 w16se w16cid w16 w16cex w16sdtdh wp14">
+<w:footnotes xmlns:wpc="http://schemas.microsoft.com/office/word/2010/wordprocessingCanvas" xmlns:cx="http://schemas.microsoft.com/office/drawing/2014/chartex" xmlns:cx1="http://schemas.microsoft.com/office/drawing/2015/9/8/chartex" xmlns:cx2="http://schemas.microsoft.com/office/drawing/2015/10/21/chartex" xmlns:cx3="http://schemas.microsoft.com/office/drawing/2016/5/9/chartex" xmlns:cx4="http://schemas.microsoft.com/office/drawing/2016/5/10/chartex" xmlns:cx5="http://schemas.microsoft.com/office/drawing/2016/5/11/chartex" xmlns:cx6="http://schemas.microsoft.com/office/drawing/2016/5/12/chartex" xmlns:cx7="http://schemas.microsoft.com/office/drawing/2016/5/13/chartex" xmlns:cx8="http://schemas.microsoft.com/office/drawing/2016/5/14/chartex" xmlns:mc="http://schemas.openxmlformats.org/markup-compatibility/2006" xmlns:aink="http://schemas.microsoft.com/office/drawing/2016/ink" xmlns:am3d="http://schemas.microsoft.com/office/drawing/2017/model3d" xmlns:o="urn:schemas-microsoft-com:office:office" xmlns:oel="http://schemas.microsoft.com/office/2019/extlst" xmlns:r="http://schemas.openxmlformats.org/officeDocument/2006/relationships" xmlns:m="http://schemas.openxmlformats.org/officeDocument/2006/math" xmlns:v="urn:schemas-microsoft-com:vml" xmlns:wp14="http://schemas.microsoft.com/office/word/2010/wordprocessingDrawing" xmlns:wp="http://schemas.openxmlformats.org/drawingml/2006/wordprocessingDrawing" xmlns:w10="urn:schemas-microsoft-com:office:word" xmlns:w="http://schemas.openxmlformats.org/wordprocessingml/2006/main" xmlns:w14="http://schemas.microsoft.com/office/word/2010/wordml" xmlns:w15="http://schemas.microsoft.com/office/word/2012/wordml" xmlns:w16cex="http://schemas.microsoft.com/office/word/2018/wordml/cex" xmlns:w16cid="http://schemas.microsoft.com/office/word/2016/wordml/cid" xmlns:w16="http://schemas.microsoft.com/office/word/2018/wordml" xmlns:w16du="http://schemas.microsoft.com/office/word/2023/wordml/word16du" xmlns:w16sdtdh="http://schemas.microsoft.com/office/word/2020/wordml/sdtdatahash" xmlns:w16se="http://schemas.microsoft.com/office/word/2015/wordml/symex" xmlns:wpg="http://schemas.microsoft.com/office/word/2010/wordprocessingGroup" xmlns:wpi="http://schemas.microsoft.com/office/word/2010/wordprocessingInk" xmlns:wne="http://schemas.microsoft.com/office/word/2006/wordml" xmlns:wps="http://schemas.microsoft.com/office/word/2010/wordprocessingShape" mc:Ignorable="w14 w15 w16se w16cid w16 w16cex w16sdtdh wp14">
   <w:footnote w:type="separator" w:id="-1">
     <w:p>
       <w:pPr>
@@ -1674,7 +2115,7 @@
 </file>
 
 <file path=word/header1.xml><?xml version="1.0" encoding="utf-8"?>
-<w:hdr xmlns:wpc="http://schemas.microsoft.com/office/word/2010/wordprocessingCanvas" xmlns:cx="http://schemas.microsoft.com/office/drawing/2014/chartex" xmlns:cx1="http://schemas.microsoft.com/office/drawing/2015/9/8/chartex" xmlns:cx2="http://schemas.microsoft.com/office/drawing/2015/10/21/chartex" xmlns:cx3="http://schemas.microsoft.com/office/drawing/2016/5/9/chartex" xmlns:cx4="http://schemas.microsoft.com/office/drawing/2016/5/10/chartex" xmlns:cx5="http://schemas.microsoft.com/office/drawing/2016/5/11/chartex" xmlns:cx6="http://schemas.microsoft.com/office/drawing/2016/5/12/chartex" xmlns:cx7="http://schemas.microsoft.com/office/drawing/2016/5/13/chartex" xmlns:cx8="http://schemas.microsoft.com/office/drawing/2016/5/14/chartex" xmlns:mc="http://schemas.openxmlformats.org/markup-compatibility/2006" xmlns:aink="http://schemas.microsoft.com/office/drawing/2016/ink" xmlns:am3d="http://schemas.microsoft.com/office/drawing/2017/model3d" xmlns:o="urn:schemas-microsoft-com:office:office" xmlns:r="http://schemas.openxmlformats.org/officeDocument/2006/relationships" xmlns:m="http://schemas.openxmlformats.org/officeDocument/2006/math" xmlns:v="urn:schemas-microsoft-com:vml" xmlns:wp14="http://schemas.microsoft.com/office/word/2010/wordprocessingDrawing" xmlns:wp="http://schemas.openxmlformats.org/drawingml/2006/wordprocessingDrawing" xmlns:w10="urn:schemas-microsoft-com:office:word" xmlns:w="http://schemas.openxmlformats.org/wordprocessingml/2006/main" xmlns:w14="http://schemas.microsoft.com/office/word/2010/wordml" xmlns:w15="http://schemas.microsoft.com/office/word/2012/wordml" xmlns:w16cex="http://schemas.microsoft.com/office/word/2018/wordml/cex" xmlns:w16cid="http://schemas.microsoft.com/office/word/2016/wordml/cid" xmlns:w16="http://schemas.microsoft.com/office/word/2018/wordml" xmlns:w16sdtdh="http://schemas.microsoft.com/office/word/2020/wordml/sdtdatahash" xmlns:w16se="http://schemas.microsoft.com/office/word/2015/wordml/symex" xmlns:wpg="http://schemas.microsoft.com/office/word/2010/wordprocessingGroup" xmlns:wpi="http://schemas.microsoft.com/office/word/2010/wordprocessingInk" xmlns:wne="http://schemas.microsoft.com/office/word/2006/wordml" xmlns:wps="http://schemas.microsoft.com/office/word/2010/wordprocessingShape" mc:Ignorable="w14 w15 w16se w16cid w16 w16cex w16sdtdh wp14">
+<w:hdr xmlns:wpc="http://schemas.microsoft.com/office/word/2010/wordprocessingCanvas" xmlns:cx="http://schemas.microsoft.com/office/drawing/2014/chartex" xmlns:cx1="http://schemas.microsoft.com/office/drawing/2015/9/8/chartex" xmlns:cx2="http://schemas.microsoft.com/office/drawing/2015/10/21/chartex" xmlns:cx3="http://schemas.microsoft.com/office/drawing/2016/5/9/chartex" xmlns:cx4="http://schemas.microsoft.com/office/drawing/2016/5/10/chartex" xmlns:cx5="http://schemas.microsoft.com/office/drawing/2016/5/11/chartex" xmlns:cx6="http://schemas.microsoft.com/office/drawing/2016/5/12/chartex" xmlns:cx7="http://schemas.microsoft.com/office/drawing/2016/5/13/chartex" xmlns:cx8="http://schemas.microsoft.com/office/drawing/2016/5/14/chartex" xmlns:mc="http://schemas.openxmlformats.org/markup-compatibility/2006" xmlns:aink="http://schemas.microsoft.com/office/drawing/2016/ink" xmlns:am3d="http://schemas.microsoft.com/office/drawing/2017/model3d" xmlns:o="urn:schemas-microsoft-com:office:office" xmlns:oel="http://schemas.microsoft.com/office/2019/extlst" xmlns:r="http://schemas.openxmlformats.org/officeDocument/2006/relationships" xmlns:m="http://schemas.openxmlformats.org/officeDocument/2006/math" xmlns:v="urn:schemas-microsoft-com:vml" xmlns:wp14="http://schemas.microsoft.com/office/word/2010/wordprocessingDrawing" xmlns:wp="http://schemas.openxmlformats.org/drawingml/2006/wordprocessingDrawing" xmlns:w10="urn:schemas-microsoft-com:office:word" xmlns:w="http://schemas.openxmlformats.org/wordprocessingml/2006/main" xmlns:w14="http://schemas.microsoft.com/office/word/2010/wordml" xmlns:w15="http://schemas.microsoft.com/office/word/2012/wordml" xmlns:w16cex="http://schemas.microsoft.com/office/word/2018/wordml/cex" xmlns:w16cid="http://schemas.microsoft.com/office/word/2016/wordml/cid" xmlns:w16="http://schemas.microsoft.com/office/word/2018/wordml" xmlns:w16du="http://schemas.microsoft.com/office/word/2023/wordml/word16du" xmlns:w16sdtdh="http://schemas.microsoft.com/office/word/2020/wordml/sdtdatahash" xmlns:w16se="http://schemas.microsoft.com/office/word/2015/wordml/symex" xmlns:wpg="http://schemas.microsoft.com/office/word/2010/wordprocessingGroup" xmlns:wpi="http://schemas.microsoft.com/office/word/2010/wordprocessingInk" xmlns:wne="http://schemas.microsoft.com/office/word/2006/wordml" xmlns:wps="http://schemas.microsoft.com/office/word/2010/wordprocessingShape" mc:Ignorable="w14 w15 w16se w16cid w16 w16cex w16sdtdh wp14">
   <w:p>
     <w:pPr>
       <w:rPr>
@@ -1744,7 +2185,7 @@
 </file>
 
 <file path=word/numbering.xml><?xml version="1.0" encoding="utf-8"?>
-<w:numbering xmlns:wpc="http://schemas.microsoft.com/office/word/2010/wordprocessingCanvas" xmlns:cx="http://schemas.microsoft.com/office/drawing/2014/chartex" xmlns:cx1="http://schemas.microsoft.com/office/drawing/2015/9/8/chartex" xmlns:cx2="http://schemas.microsoft.com/office/drawing/2015/10/21/chartex" xmlns:cx3="http://schemas.microsoft.com/office/drawing/2016/5/9/chartex" xmlns:cx4="http://schemas.microsoft.com/office/drawing/2016/5/10/chartex" xmlns:cx5="http://schemas.microsoft.com/office/drawing/2016/5/11/chartex" xmlns:cx6="http://schemas.microsoft.com/office/drawing/2016/5/12/chartex" xmlns:cx7="http://schemas.microsoft.com/office/drawing/2016/5/13/chartex" xmlns:cx8="http://schemas.microsoft.com/office/drawing/2016/5/14/chartex" xmlns:mc="http://schemas.openxmlformats.org/markup-compatibility/2006" xmlns:aink="http://schemas.microsoft.com/office/drawing/2016/ink" xmlns:am3d="http://schemas.microsoft.com/office/drawing/2017/model3d" xmlns:o="urn:schemas-microsoft-com:office:office" xmlns:r="http://schemas.openxmlformats.org/officeDocument/2006/relationships" xmlns:m="http://schemas.openxmlformats.org/officeDocument/2006/math" xmlns:v="urn:schemas-microsoft-com:vml" xmlns:wp14="http://schemas.microsoft.com/office/word/2010/wordprocessingDrawing" xmlns:wp="http://schemas.openxmlformats.org/drawingml/2006/wordprocessingDrawing" xmlns:w10="urn:schemas-microsoft-com:office:word" xmlns:w="http://schemas.openxmlformats.org/wordprocessingml/2006/main" xmlns:w14="http://schemas.microsoft.com/office/word/2010/wordml" xmlns:w15="http://schemas.microsoft.com/office/word/2012/wordml" xmlns:w16cex="http://schemas.microsoft.com/office/word/2018/wordml/cex" xmlns:w16cid="http://schemas.microsoft.com/office/word/2016/wordml/cid" xmlns:w16="http://schemas.microsoft.com/office/word/2018/wordml" xmlns:w16sdtdh="http://schemas.microsoft.com/office/word/2020/wordml/sdtdatahash" xmlns:w16se="http://schemas.microsoft.com/office/word/2015/wordml/symex" xmlns:wpg="http://schemas.microsoft.com/office/word/2010/wordprocessingGroup" xmlns:wpi="http://schemas.microsoft.com/office/word/2010/wordprocessingInk" xmlns:wne="http://schemas.microsoft.com/office/word/2006/wordml" xmlns:wps="http://schemas.microsoft.com/office/word/2010/wordprocessingShape" mc:Ignorable="w14 w15 w16se w16cid w16 w16cex w16sdtdh wp14">
+<w:numbering xmlns:wpc="http://schemas.microsoft.com/office/word/2010/wordprocessingCanvas" xmlns:cx="http://schemas.microsoft.com/office/drawing/2014/chartex" xmlns:cx1="http://schemas.microsoft.com/office/drawing/2015/9/8/chartex" xmlns:cx2="http://schemas.microsoft.com/office/drawing/2015/10/21/chartex" xmlns:cx3="http://schemas.microsoft.com/office/drawing/2016/5/9/chartex" xmlns:cx4="http://schemas.microsoft.com/office/drawing/2016/5/10/chartex" xmlns:cx5="http://schemas.microsoft.com/office/drawing/2016/5/11/chartex" xmlns:cx6="http://schemas.microsoft.com/office/drawing/2016/5/12/chartex" xmlns:cx7="http://schemas.microsoft.com/office/drawing/2016/5/13/chartex" xmlns:cx8="http://schemas.microsoft.com/office/drawing/2016/5/14/chartex" xmlns:mc="http://schemas.openxmlformats.org/markup-compatibility/2006" xmlns:aink="http://schemas.microsoft.com/office/drawing/2016/ink" xmlns:am3d="http://schemas.microsoft.com/office/drawing/2017/model3d" xmlns:o="urn:schemas-microsoft-com:office:office" xmlns:oel="http://schemas.microsoft.com/office/2019/extlst" xmlns:r="http://schemas.openxmlformats.org/officeDocument/2006/relationships" xmlns:m="http://schemas.openxmlformats.org/officeDocument/2006/math" xmlns:v="urn:schemas-microsoft-com:vml" xmlns:wp14="http://schemas.microsoft.com/office/word/2010/wordprocessingDrawing" xmlns:wp="http://schemas.openxmlformats.org/drawingml/2006/wordprocessingDrawing" xmlns:w10="urn:schemas-microsoft-com:office:word" xmlns:w="http://schemas.openxmlformats.org/wordprocessingml/2006/main" xmlns:w14="http://schemas.microsoft.com/office/word/2010/wordml" xmlns:w15="http://schemas.microsoft.com/office/word/2012/wordml" xmlns:w16cex="http://schemas.microsoft.com/office/word/2018/wordml/cex" xmlns:w16cid="http://schemas.microsoft.com/office/word/2016/wordml/cid" xmlns:w16="http://schemas.microsoft.com/office/word/2018/wordml" xmlns:w16du="http://schemas.microsoft.com/office/word/2023/wordml/word16du" xmlns:w16sdtdh="http://schemas.microsoft.com/office/word/2020/wordml/sdtdatahash" xmlns:w16se="http://schemas.microsoft.com/office/word/2015/wordml/symex" xmlns:wpg="http://schemas.microsoft.com/office/word/2010/wordprocessingGroup" xmlns:wpi="http://schemas.microsoft.com/office/word/2010/wordprocessingInk" xmlns:wne="http://schemas.microsoft.com/office/word/2006/wordml" xmlns:wps="http://schemas.microsoft.com/office/word/2010/wordprocessingShape" mc:Ignorable="w14 w15 w16se w16cid w16 w16cex w16sdtdh wp14">
   <w:abstractNum w:abstractNumId="0" w15:restartNumberingAfterBreak="0">
     <w:nsid w:val="078B0B81"/>
     <w:multiLevelType w:val="multilevel"/>
@@ -2760,6 +3201,119 @@
     </w:lvl>
   </w:abstractNum>
   <w:abstractNum w:abstractNumId="9" w15:restartNumberingAfterBreak="0">
+    <w:nsid w:val="595E4715"/>
+    <w:multiLevelType w:val="hybridMultilevel"/>
+    <w:tmpl w:val="04744886"/>
+    <w:lvl w:ilvl="0" w:tplc="5E344FC8">
+      <w:start w:val="1"/>
+      <w:numFmt w:val="bullet"/>
+      <w:lvlText w:val="-"/>
+      <w:lvlJc w:val="left"/>
+      <w:pPr>
+        <w:ind w:left="720" w:hanging="360"/>
+      </w:pPr>
+      <w:rPr>
+        <w:rFonts w:ascii="Arial" w:eastAsia="Arial" w:hAnsi="Arial" w:cs="Arial" w:hint="default"/>
+      </w:rPr>
+    </w:lvl>
+    <w:lvl w:ilvl="1" w:tplc="04090003">
+      <w:start w:val="1"/>
+      <w:numFmt w:val="bullet"/>
+      <w:lvlText w:val="o"/>
+      <w:lvlJc w:val="left"/>
+      <w:pPr>
+        <w:ind w:left="1440" w:hanging="360"/>
+      </w:pPr>
+      <w:rPr>
+        <w:rFonts w:ascii="Courier New" w:hAnsi="Courier New" w:cs="Courier New" w:hint="default"/>
+      </w:rPr>
+    </w:lvl>
+    <w:lvl w:ilvl="2" w:tplc="04090005" w:tentative="1">
+      <w:start w:val="1"/>
+      <w:numFmt w:val="bullet"/>
+      <w:lvlText w:val=""/>
+      <w:lvlJc w:val="left"/>
+      <w:pPr>
+        <w:ind w:left="2160" w:hanging="360"/>
+      </w:pPr>
+      <w:rPr>
+        <w:rFonts w:ascii="Wingdings" w:hAnsi="Wingdings" w:hint="default"/>
+      </w:rPr>
+    </w:lvl>
+    <w:lvl w:ilvl="3" w:tplc="04090001" w:tentative="1">
+      <w:start w:val="1"/>
+      <w:numFmt w:val="bullet"/>
+      <w:lvlText w:val=""/>
+      <w:lvlJc w:val="left"/>
+      <w:pPr>
+        <w:ind w:left="2880" w:hanging="360"/>
+      </w:pPr>
+      <w:rPr>
+        <w:rFonts w:ascii="Symbol" w:hAnsi="Symbol" w:hint="default"/>
+      </w:rPr>
+    </w:lvl>
+    <w:lvl w:ilvl="4" w:tplc="04090003" w:tentative="1">
+      <w:start w:val="1"/>
+      <w:numFmt w:val="bullet"/>
+      <w:lvlText w:val="o"/>
+      <w:lvlJc w:val="left"/>
+      <w:pPr>
+        <w:ind w:left="3600" w:hanging="360"/>
+      </w:pPr>
+      <w:rPr>
+        <w:rFonts w:ascii="Courier New" w:hAnsi="Courier New" w:cs="Courier New" w:hint="default"/>
+      </w:rPr>
+    </w:lvl>
+    <w:lvl w:ilvl="5" w:tplc="04090005" w:tentative="1">
+      <w:start w:val="1"/>
+      <w:numFmt w:val="bullet"/>
+      <w:lvlText w:val=""/>
+      <w:lvlJc w:val="left"/>
+      <w:pPr>
+        <w:ind w:left="4320" w:hanging="360"/>
+      </w:pPr>
+      <w:rPr>
+        <w:rFonts w:ascii="Wingdings" w:hAnsi="Wingdings" w:hint="default"/>
+      </w:rPr>
+    </w:lvl>
+    <w:lvl w:ilvl="6" w:tplc="04090001" w:tentative="1">
+      <w:start w:val="1"/>
+      <w:numFmt w:val="bullet"/>
+      <w:lvlText w:val=""/>
+      <w:lvlJc w:val="left"/>
+      <w:pPr>
+        <w:ind w:left="5040" w:hanging="360"/>
+      </w:pPr>
+      <w:rPr>
+        <w:rFonts w:ascii="Symbol" w:hAnsi="Symbol" w:hint="default"/>
+      </w:rPr>
+    </w:lvl>
+    <w:lvl w:ilvl="7" w:tplc="04090003" w:tentative="1">
+      <w:start w:val="1"/>
+      <w:numFmt w:val="bullet"/>
+      <w:lvlText w:val="o"/>
+      <w:lvlJc w:val="left"/>
+      <w:pPr>
+        <w:ind w:left="5760" w:hanging="360"/>
+      </w:pPr>
+      <w:rPr>
+        <w:rFonts w:ascii="Courier New" w:hAnsi="Courier New" w:cs="Courier New" w:hint="default"/>
+      </w:rPr>
+    </w:lvl>
+    <w:lvl w:ilvl="8" w:tplc="04090005" w:tentative="1">
+      <w:start w:val="1"/>
+      <w:numFmt w:val="bullet"/>
+      <w:lvlText w:val=""/>
+      <w:lvlJc w:val="left"/>
+      <w:pPr>
+        <w:ind w:left="6480" w:hanging="360"/>
+      </w:pPr>
+      <w:rPr>
+        <w:rFonts w:ascii="Wingdings" w:hAnsi="Wingdings" w:hint="default"/>
+      </w:rPr>
+    </w:lvl>
+  </w:abstractNum>
+  <w:abstractNum w:abstractNumId="10" w15:restartNumberingAfterBreak="0">
     <w:nsid w:val="5C2135E4"/>
     <w:multiLevelType w:val="multilevel"/>
     <w:tmpl w:val="6730FC6C"/>
@@ -2872,7 +3426,7 @@
       </w:rPr>
     </w:lvl>
   </w:abstractNum>
-  <w:abstractNum w:abstractNumId="10" w15:restartNumberingAfterBreak="0">
+  <w:abstractNum w:abstractNumId="11" w15:restartNumberingAfterBreak="0">
     <w:nsid w:val="6A994460"/>
     <w:multiLevelType w:val="hybridMultilevel"/>
     <w:tmpl w:val="407426F4"/>
@@ -2984,7 +3538,7 @@
       </w:rPr>
     </w:lvl>
   </w:abstractNum>
-  <w:abstractNum w:abstractNumId="11" w15:restartNumberingAfterBreak="0">
+  <w:abstractNum w:abstractNumId="12" w15:restartNumberingAfterBreak="0">
     <w:nsid w:val="6CFE125A"/>
     <w:multiLevelType w:val="hybridMultilevel"/>
     <w:tmpl w:val="B92693B4"/>
@@ -3097,7 +3651,7 @@
       </w:rPr>
     </w:lvl>
   </w:abstractNum>
-  <w:abstractNum w:abstractNumId="12" w15:restartNumberingAfterBreak="0">
+  <w:abstractNum w:abstractNumId="13" w15:restartNumberingAfterBreak="0">
     <w:nsid w:val="761261DC"/>
     <w:multiLevelType w:val="multilevel"/>
     <w:tmpl w:val="F52E9DAC"/>
@@ -3211,7 +3765,7 @@
     </w:lvl>
   </w:abstractNum>
   <w:num w:numId="1" w16cid:durableId="1284310588">
-    <w:abstractNumId w:val="12"/>
+    <w:abstractNumId w:val="13"/>
   </w:num>
   <w:num w:numId="2" w16cid:durableId="1788231048">
     <w:abstractNumId w:val="8"/>
@@ -3223,7 +3777,7 @@
     <w:abstractNumId w:val="5"/>
   </w:num>
   <w:num w:numId="5" w16cid:durableId="737169579">
-    <w:abstractNumId w:val="9"/>
+    <w:abstractNumId w:val="10"/>
   </w:num>
   <w:num w:numId="6" w16cid:durableId="1786463182">
     <w:abstractNumId w:val="0"/>
@@ -3235,7 +3789,7 @@
     <w:abstractNumId w:val="1"/>
   </w:num>
   <w:num w:numId="9" w16cid:durableId="1541672379">
-    <w:abstractNumId w:val="11"/>
+    <w:abstractNumId w:val="12"/>
   </w:num>
   <w:num w:numId="10" w16cid:durableId="1972588567">
     <w:abstractNumId w:val="7"/>
@@ -3247,7 +3801,10 @@
     <w:abstractNumId w:val="2"/>
   </w:num>
   <w:num w:numId="13" w16cid:durableId="652106285">
-    <w:abstractNumId w:val="10"/>
+    <w:abstractNumId w:val="11"/>
+  </w:num>
+  <w:num w:numId="14" w16cid:durableId="1491212683">
+    <w:abstractNumId w:val="9"/>
   </w:num>
 </w:numbering>
 </file>

</xml_diff>